<commit_message>
Update Ciclos and Remove Arrays
</commit_message>
<xml_diff>
--- a/MOD07-Ciclos/02 Actividad/INFO1_ACT9_FizzBuzz.docx
+++ b/MOD07-Ciclos/02 Actividad/INFO1_ACT9_FizzBuzz.docx
@@ -1,6 +1,6 @@
 
 <file path=word/document.xml><?xml version="1.0" encoding="utf-8"?>
-<w:document xmlns:wpc="http://schemas.microsoft.com/office/word/2010/wordprocessingCanvas" xmlns:cx="http://schemas.microsoft.com/office/drawing/2014/chartex" xmlns:cx1="http://schemas.microsoft.com/office/drawing/2015/9/8/chartex" xmlns:cx2="http://schemas.microsoft.com/office/drawing/2015/10/21/chartex" xmlns:cx3="http://schemas.microsoft.com/office/drawing/2016/5/9/chartex" xmlns:cx4="http://schemas.microsoft.com/office/drawing/2016/5/10/chartex" xmlns:cx5="http://schemas.microsoft.com/office/drawing/2016/5/11/chartex" xmlns:cx6="http://schemas.microsoft.com/office/drawing/2016/5/12/chartex" xmlns:cx7="http://schemas.microsoft.com/office/drawing/2016/5/13/chartex" xmlns:cx8="http://schemas.microsoft.com/office/drawing/2016/5/14/chartex" xmlns:mc="http://schemas.openxmlformats.org/markup-compatibility/2006" xmlns:aink="http://schemas.microsoft.com/office/drawing/2016/ink" xmlns:am3d="http://schemas.microsoft.com/office/drawing/2017/model3d" xmlns:o="urn:schemas-microsoft-com:office:office" xmlns:r="http://schemas.openxmlformats.org/officeDocument/2006/relationships" xmlns:m="http://schemas.openxmlformats.org/officeDocument/2006/math" xmlns:v="urn:schemas-microsoft-com:vml" xmlns:wp14="http://schemas.microsoft.com/office/word/2010/wordprocessingDrawing" xmlns:wp="http://schemas.openxmlformats.org/drawingml/2006/wordprocessingDrawing" xmlns:w10="urn:schemas-microsoft-com:office:word" xmlns:w="http://schemas.openxmlformats.org/wordprocessingml/2006/main" xmlns:w14="http://schemas.microsoft.com/office/word/2010/wordml" xmlns:w15="http://schemas.microsoft.com/office/word/2012/wordml" xmlns:w16cid="http://schemas.microsoft.com/office/word/2016/wordml/cid" xmlns:w16se="http://schemas.microsoft.com/office/word/2015/wordml/symex" xmlns:wpg="http://schemas.microsoft.com/office/word/2010/wordprocessingGroup" xmlns:wpi="http://schemas.microsoft.com/office/word/2010/wordprocessingInk" xmlns:wne="http://schemas.microsoft.com/office/word/2006/wordml" xmlns:wps="http://schemas.microsoft.com/office/word/2010/wordprocessingShape" mc:Ignorable="w14 w15 w16se w16cid wp14">
+<w:document xmlns:wpc="http://schemas.microsoft.com/office/word/2010/wordprocessingCanvas" xmlns:cx="http://schemas.microsoft.com/office/drawing/2014/chartex" xmlns:cx1="http://schemas.microsoft.com/office/drawing/2015/9/8/chartex" xmlns:cx2="http://schemas.microsoft.com/office/drawing/2015/10/21/chartex" xmlns:cx3="http://schemas.microsoft.com/office/drawing/2016/5/9/chartex" xmlns:cx4="http://schemas.microsoft.com/office/drawing/2016/5/10/chartex" xmlns:cx5="http://schemas.microsoft.com/office/drawing/2016/5/11/chartex" xmlns:cx6="http://schemas.microsoft.com/office/drawing/2016/5/12/chartex" xmlns:cx7="http://schemas.microsoft.com/office/drawing/2016/5/13/chartex" xmlns:cx8="http://schemas.microsoft.com/office/drawing/2016/5/14/chartex" xmlns:mc="http://schemas.openxmlformats.org/markup-compatibility/2006" xmlns:aink="http://schemas.microsoft.com/office/drawing/2016/ink" xmlns:am3d="http://schemas.microsoft.com/office/drawing/2017/model3d" xmlns:o="urn:schemas-microsoft-com:office:office" xmlns:oel="http://schemas.microsoft.com/office/2019/extlst" xmlns:r="http://schemas.openxmlformats.org/officeDocument/2006/relationships" xmlns:m="http://schemas.openxmlformats.org/officeDocument/2006/math" xmlns:v="urn:schemas-microsoft-com:vml" xmlns:wp14="http://schemas.microsoft.com/office/word/2010/wordprocessingDrawing" xmlns:wp="http://schemas.openxmlformats.org/drawingml/2006/wordprocessingDrawing" xmlns:w10="urn:schemas-microsoft-com:office:word" xmlns:w="http://schemas.openxmlformats.org/wordprocessingml/2006/main" xmlns:w14="http://schemas.microsoft.com/office/word/2010/wordml" xmlns:w15="http://schemas.microsoft.com/office/word/2012/wordml" xmlns:w16cex="http://schemas.microsoft.com/office/word/2018/wordml/cex" xmlns:w16cid="http://schemas.microsoft.com/office/word/2016/wordml/cid" xmlns:w16="http://schemas.microsoft.com/office/word/2018/wordml" xmlns:w16sdtdh="http://schemas.microsoft.com/office/word/2020/wordml/sdtdatahash" xmlns:w16se="http://schemas.microsoft.com/office/word/2015/wordml/symex" xmlns:wpg="http://schemas.microsoft.com/office/word/2010/wordprocessingGroup" xmlns:wpi="http://schemas.microsoft.com/office/word/2010/wordprocessingInk" xmlns:wne="http://schemas.microsoft.com/office/word/2006/wordml" xmlns:wps="http://schemas.microsoft.com/office/word/2010/wordprocessingShape" mc:Ignorable="w14 w15 w16se w16cid w16 w16cex w16sdtdh wp14">
   <w:body>
     <w:p>
       <w:pPr>
@@ -327,112 +327,50 @@
           <w:lang w:val="es-MX"/>
         </w:rPr>
       </w:pPr>
-      <w:bookmarkStart w:id="0" w:name="_GoBack"/>
-      <w:bookmarkEnd w:id="0"/>
       <w:r>
         <w:rPr>
           <w:lang w:val="es-MX"/>
         </w:rPr>
         <w:lastRenderedPageBreak/>
-        <w:t>El siguiente programa genera un String aleatorio de un tamaño variable. Diseña un programa que recorra el String (a,e,i,o,u) e imprima cuántas vocales (en minúscula) hay en dicho texto. Si una palabra empieza o termina con una vocal, NO DEBERÁ contar.</w:t>
+        <w:t>El siguiente programa genera un String aleatorio. Diseña un programa que recorra el String (a,e,i,o,u) e imprima cuántas vocales (en minúscula) hay en dicho texto.</w:t>
+      </w:r>
+      <w:r>
+        <w:rPr>
+          <w:lang w:val="es-MX"/>
+        </w:rPr>
+        <w:t xml:space="preserve"> </w:t>
+      </w:r>
+      <w:r>
+        <w:rPr>
+          <w:lang w:val="es-MX"/>
+        </w:rPr>
+        <w:t xml:space="preserve">Si una palabra </w:t>
+      </w:r>
+      <w:r>
+        <w:rPr>
+          <w:lang w:val="es-MX"/>
+        </w:rPr>
+        <w:t>comienza</w:t>
+      </w:r>
+      <w:r>
+        <w:rPr>
+          <w:lang w:val="es-MX"/>
+        </w:rPr>
+        <w:t xml:space="preserve"> o termina con una vocal, </w:t>
+      </w:r>
+      <w:r>
+        <w:rPr>
+          <w:lang w:val="es-MX"/>
+        </w:rPr>
+        <w:t xml:space="preserve">esa vocal </w:t>
+      </w:r>
+      <w:r>
+        <w:rPr>
+          <w:lang w:val="es-MX"/>
+        </w:rPr>
+        <w:t>NO DEBERÁ contar.</w:t>
       </w:r>
     </w:p>
-    <w:tbl>
-      <w:tblPr>
-        <w:tblStyle w:val="TableGrid"/>
-        <w:tblW w:w="0" w:type="auto"/>
-        <w:tblInd w:w="360" w:type="dxa"/>
-        <w:tblLook w:val="04A0" w:firstRow="1" w:lastRow="0" w:firstColumn="1" w:lastColumn="0" w:noHBand="0" w:noVBand="1"/>
-      </w:tblPr>
-      <w:tblGrid>
-        <w:gridCol w:w="3446"/>
-      </w:tblGrid>
-      <w:tr>
-        <w:trPr>
-          <w:trHeight w:val="1029"/>
-        </w:trPr>
-        <w:tc>
-          <w:tcPr>
-            <w:tcW w:w="3446" w:type="dxa"/>
-          </w:tcPr>
-          <w:p>
-            <w:pPr>
-              <w:pStyle w:val="ListParagraph"/>
-              <w:numPr>
-                <w:ilvl w:val="0"/>
-                <w:numId w:val="2"/>
-              </w:numPr>
-              <w:rPr>
-                <w:lang w:val="es-MX"/>
-              </w:rPr>
-            </w:pPr>
-            <w:r>
-              <w:t>aeiou</w:t>
-            </w:r>
-            <w:r>
-              <w:sym w:font="Wingdings" w:char="F0E0"/>
-            </w:r>
-            <w:r>
-              <w:t xml:space="preserve"> 3</w:t>
-            </w:r>
-          </w:p>
-          <w:p>
-            <w:pPr>
-              <w:pStyle w:val="ListParagraph"/>
-              <w:numPr>
-                <w:ilvl w:val="0"/>
-                <w:numId w:val="2"/>
-              </w:numPr>
-              <w:rPr>
-                <w:lang w:val="es-MX"/>
-              </w:rPr>
-            </w:pPr>
-            <w:r>
-              <w:rPr>
-                <w:lang w:val="es-MX"/>
-              </w:rPr>
-              <w:t xml:space="preserve">baeb </w:t>
-            </w:r>
-            <w:r>
-              <w:sym w:font="Wingdings" w:char="F0E0"/>
-            </w:r>
-            <w:r>
-              <w:t xml:space="preserve"> 2</w:t>
-            </w:r>
-          </w:p>
-          <w:p>
-            <w:pPr>
-              <w:pStyle w:val="ListParagraph"/>
-              <w:numPr>
-                <w:ilvl w:val="0"/>
-                <w:numId w:val="2"/>
-              </w:numPr>
-              <w:rPr>
-                <w:lang w:val="es-MX"/>
-              </w:rPr>
-            </w:pPr>
-            <w:r>
-              <w:rPr>
-                <w:lang w:val="es-MX"/>
-              </w:rPr>
-              <w:t xml:space="preserve">zzaii </w:t>
-            </w:r>
-            <w:r>
-              <w:rPr>
-                <w:lang w:val="es-MX"/>
-              </w:rPr>
-              <w:sym w:font="Wingdings" w:char="F0E0"/>
-            </w:r>
-            <w:r>
-              <w:rPr>
-                <w:lang w:val="es-MX"/>
-              </w:rPr>
-              <w:t xml:space="preserve"> 2</w:t>
-            </w:r>
-          </w:p>
-        </w:tc>
-      </w:tr>
-    </w:tbl>
     <w:p>
       <w:pPr>
         <w:pStyle w:val="ListParagraph"/>
@@ -603,7 +541,7 @@
 </file>
 
 <file path=word/numbering.xml><?xml version="1.0" encoding="utf-8"?>
-<w:numbering xmlns:wpc="http://schemas.microsoft.com/office/word/2010/wordprocessingCanvas" xmlns:cx="http://schemas.microsoft.com/office/drawing/2014/chartex" xmlns:cx1="http://schemas.microsoft.com/office/drawing/2015/9/8/chartex" xmlns:cx2="http://schemas.microsoft.com/office/drawing/2015/10/21/chartex" xmlns:cx3="http://schemas.microsoft.com/office/drawing/2016/5/9/chartex" xmlns:cx4="http://schemas.microsoft.com/office/drawing/2016/5/10/chartex" xmlns:cx5="http://schemas.microsoft.com/office/drawing/2016/5/11/chartex" xmlns:cx6="http://schemas.microsoft.com/office/drawing/2016/5/12/chartex" xmlns:cx7="http://schemas.microsoft.com/office/drawing/2016/5/13/chartex" xmlns:cx8="http://schemas.microsoft.com/office/drawing/2016/5/14/chartex" xmlns:mc="http://schemas.openxmlformats.org/markup-compatibility/2006" xmlns:aink="http://schemas.microsoft.com/office/drawing/2016/ink" xmlns:am3d="http://schemas.microsoft.com/office/drawing/2017/model3d" xmlns:o="urn:schemas-microsoft-com:office:office" xmlns:r="http://schemas.openxmlformats.org/officeDocument/2006/relationships" xmlns:m="http://schemas.openxmlformats.org/officeDocument/2006/math" xmlns:v="urn:schemas-microsoft-com:vml" xmlns:wp14="http://schemas.microsoft.com/office/word/2010/wordprocessingDrawing" xmlns:wp="http://schemas.openxmlformats.org/drawingml/2006/wordprocessingDrawing" xmlns:w10="urn:schemas-microsoft-com:office:word" xmlns:w="http://schemas.openxmlformats.org/wordprocessingml/2006/main" xmlns:w14="http://schemas.microsoft.com/office/word/2010/wordml" xmlns:w15="http://schemas.microsoft.com/office/word/2012/wordml" xmlns:w16cid="http://schemas.microsoft.com/office/word/2016/wordml/cid" xmlns:w16se="http://schemas.microsoft.com/office/word/2015/wordml/symex" xmlns:wpg="http://schemas.microsoft.com/office/word/2010/wordprocessingGroup" xmlns:wpi="http://schemas.microsoft.com/office/word/2010/wordprocessingInk" xmlns:wne="http://schemas.microsoft.com/office/word/2006/wordml" xmlns:wps="http://schemas.microsoft.com/office/word/2010/wordprocessingShape" mc:Ignorable="w14 w15 w16se w16cid wp14">
+<w:numbering xmlns:wpc="http://schemas.microsoft.com/office/word/2010/wordprocessingCanvas" xmlns:cx="http://schemas.microsoft.com/office/drawing/2014/chartex" xmlns:cx1="http://schemas.microsoft.com/office/drawing/2015/9/8/chartex" xmlns:cx2="http://schemas.microsoft.com/office/drawing/2015/10/21/chartex" xmlns:cx3="http://schemas.microsoft.com/office/drawing/2016/5/9/chartex" xmlns:cx4="http://schemas.microsoft.com/office/drawing/2016/5/10/chartex" xmlns:cx5="http://schemas.microsoft.com/office/drawing/2016/5/11/chartex" xmlns:cx6="http://schemas.microsoft.com/office/drawing/2016/5/12/chartex" xmlns:cx7="http://schemas.microsoft.com/office/drawing/2016/5/13/chartex" xmlns:cx8="http://schemas.microsoft.com/office/drawing/2016/5/14/chartex" xmlns:mc="http://schemas.openxmlformats.org/markup-compatibility/2006" xmlns:aink="http://schemas.microsoft.com/office/drawing/2016/ink" xmlns:am3d="http://schemas.microsoft.com/office/drawing/2017/model3d" xmlns:o="urn:schemas-microsoft-com:office:office" xmlns:oel="http://schemas.microsoft.com/office/2019/extlst" xmlns:r="http://schemas.openxmlformats.org/officeDocument/2006/relationships" xmlns:m="http://schemas.openxmlformats.org/officeDocument/2006/math" xmlns:v="urn:schemas-microsoft-com:vml" xmlns:wp14="http://schemas.microsoft.com/office/word/2010/wordprocessingDrawing" xmlns:wp="http://schemas.openxmlformats.org/drawingml/2006/wordprocessingDrawing" xmlns:w10="urn:schemas-microsoft-com:office:word" xmlns:w="http://schemas.openxmlformats.org/wordprocessingml/2006/main" xmlns:w14="http://schemas.microsoft.com/office/word/2010/wordml" xmlns:w15="http://schemas.microsoft.com/office/word/2012/wordml" xmlns:w16cex="http://schemas.microsoft.com/office/word/2018/wordml/cex" xmlns:w16cid="http://schemas.microsoft.com/office/word/2016/wordml/cid" xmlns:w16="http://schemas.microsoft.com/office/word/2018/wordml" xmlns:w16sdtdh="http://schemas.microsoft.com/office/word/2020/wordml/sdtdatahash" xmlns:w16se="http://schemas.microsoft.com/office/word/2015/wordml/symex" xmlns:wpg="http://schemas.microsoft.com/office/word/2010/wordprocessingGroup" xmlns:wpi="http://schemas.microsoft.com/office/word/2010/wordprocessingInk" xmlns:wne="http://schemas.microsoft.com/office/word/2006/wordml" xmlns:wps="http://schemas.microsoft.com/office/word/2010/wordprocessingShape" mc:Ignorable="w14 w15 w16se w16cid w16 w16cex w16sdtdh wp14">
   <w:abstractNum w:abstractNumId="0" w15:restartNumberingAfterBreak="0">
     <w:nsid w:val="384F6048"/>
     <w:multiLevelType w:val="hybridMultilevel"/>
@@ -806,17 +744,17 @@
       </w:rPr>
     </w:lvl>
   </w:abstractNum>
-  <w:num w:numId="1">
+  <w:num w:numId="1" w16cid:durableId="637299908">
     <w:abstractNumId w:val="0"/>
   </w:num>
-  <w:num w:numId="2">
+  <w:num w:numId="2" w16cid:durableId="1314332264">
     <w:abstractNumId w:val="1"/>
   </w:num>
 </w:numbering>
 </file>
 
 <file path=word/styles.xml><?xml version="1.0" encoding="utf-8"?>
-<w:styles xmlns:mc="http://schemas.openxmlformats.org/markup-compatibility/2006" xmlns:r="http://schemas.openxmlformats.org/officeDocument/2006/relationships" xmlns:w="http://schemas.openxmlformats.org/wordprocessingml/2006/main" xmlns:w14="http://schemas.microsoft.com/office/word/2010/wordml" xmlns:w15="http://schemas.microsoft.com/office/word/2012/wordml" xmlns:w16cid="http://schemas.microsoft.com/office/word/2016/wordml/cid" xmlns:w16se="http://schemas.microsoft.com/office/word/2015/wordml/symex" mc:Ignorable="w14 w15 w16se w16cid">
+<w:styles xmlns:mc="http://schemas.openxmlformats.org/markup-compatibility/2006" xmlns:r="http://schemas.openxmlformats.org/officeDocument/2006/relationships" xmlns:w="http://schemas.openxmlformats.org/wordprocessingml/2006/main" xmlns:w14="http://schemas.microsoft.com/office/word/2010/wordml" xmlns:w15="http://schemas.microsoft.com/office/word/2012/wordml" xmlns:w16cex="http://schemas.microsoft.com/office/word/2018/wordml/cex" xmlns:w16cid="http://schemas.microsoft.com/office/word/2016/wordml/cid" xmlns:w16="http://schemas.microsoft.com/office/word/2018/wordml" xmlns:w16sdtdh="http://schemas.microsoft.com/office/word/2020/wordml/sdtdatahash" xmlns:w16se="http://schemas.microsoft.com/office/word/2015/wordml/symex" mc:Ignorable="w14 w15 w16se w16cid w16 w16cex w16sdtdh">
   <w:docDefaults>
     <w:rPrDefault>
       <w:rPr>
@@ -832,7 +770,7 @@
       </w:pPr>
     </w:pPrDefault>
   </w:docDefaults>
-  <w:latentStyles w:defLockedState="0" w:defUIPriority="99" w:defSemiHidden="0" w:defUnhideWhenUsed="0" w:defQFormat="0" w:count="377">
+  <w:latentStyles w:defLockedState="0" w:defUIPriority="99" w:defSemiHidden="0" w:defUnhideWhenUsed="0" w:defQFormat="0" w:count="376">
     <w:lsdException w:name="Normal" w:uiPriority="0" w:qFormat="1"/>
     <w:lsdException w:name="heading 1" w:uiPriority="9" w:qFormat="1"/>
     <w:lsdException w:name="heading 2" w:semiHidden="1" w:uiPriority="9" w:unhideWhenUsed="1" w:qFormat="1"/>
@@ -1209,7 +1147,6 @@
     <w:lsdException w:name="Hashtag" w:semiHidden="1" w:unhideWhenUsed="1"/>
     <w:lsdException w:name="Unresolved Mention" w:semiHidden="1" w:unhideWhenUsed="1"/>
     <w:lsdException w:name="Smart Link" w:semiHidden="1" w:unhideWhenUsed="1"/>
-    <w:lsdException w:name="Smart Link Error" w:semiHidden="1" w:unhideWhenUsed="1"/>
   </w:latentStyles>
   <w:style w:type="paragraph" w:default="1" w:styleId="Normal">
     <w:name w:val="Normal"/>

</xml_diff>